<commit_message>
Added new item on the extension list
</commit_message>
<xml_diff>
--- a/Raspberry Location Tracking.docx
+++ b/Raspberry Location Tracking.docx
@@ -946,7 +946,7 @@
           <w:szCs w:val="24"/>
         </w:rPr>
         <w:pict>
-          <v:shape id="_x0000_i1028" type="#_x0000_t75" style="width:285pt;height:294.75pt">
+          <v:shape id="_x0000_i1026" type="#_x0000_t75" style="width:285pt;height:294.75pt">
             <v:imagedata r:id="rId8" o:title="LocationTracking"/>
           </v:shape>
         </w:pict>
@@ -1109,7 +1109,7 @@
         </w:rPr>
         <w:lastRenderedPageBreak/>
         <w:pict>
-          <v:shape id="_x0000_i1031" type="#_x0000_t75" style="width:90.75pt;height:225.75pt">
+          <v:shape id="_x0000_i1027" type="#_x0000_t75" style="width:90.75pt;height:225.75pt">
             <v:imagedata r:id="rId9" o:title="Software modules"/>
           </v:shape>
         </w:pict>
@@ -1428,8 +1428,6 @@
           <w:szCs w:val="24"/>
         </w:rPr>
       </w:pPr>
-      <w:bookmarkStart w:id="0" w:name="_GoBack"/>
-      <w:bookmarkEnd w:id="0"/>
     </w:p>
     <w:p>
       <w:pPr>
@@ -1684,6 +1682,31 @@
         </w:rPr>
         <w:t>Extend client implementation to support Android app</w:t>
       </w:r>
+    </w:p>
+    <w:p>
+      <w:pPr>
+        <w:pStyle w:val="ListParagraph"/>
+        <w:numPr>
+          <w:ilvl w:val="0"/>
+          <w:numId w:val="3"/>
+        </w:numPr>
+        <w:jc w:val="both"/>
+        <w:rPr>
+          <w:rFonts w:ascii="Arial" w:hAnsi="Arial" w:cs="Arial"/>
+          <w:sz w:val="24"/>
+          <w:szCs w:val="24"/>
+        </w:rPr>
+      </w:pPr>
+      <w:r>
+        <w:rPr>
+          <w:rFonts w:ascii="Arial" w:hAnsi="Arial" w:cs="Arial"/>
+          <w:sz w:val="24"/>
+          <w:szCs w:val="24"/>
+        </w:rPr>
+        <w:t>Extend client interaction with the device to allow multiple ways to introduce the destination</w:t>
+      </w:r>
+      <w:bookmarkStart w:id="0" w:name="_GoBack"/>
+      <w:bookmarkEnd w:id="0"/>
     </w:p>
     <w:p>
       <w:pPr>
@@ -2932,7 +2955,7 @@
 </file>
 
 <file path=customXml/itemProps1.xml><?xml version="1.0" encoding="utf-8"?>
-<ds:datastoreItem xmlns:ds="http://schemas.openxmlformats.org/officeDocument/2006/customXml" ds:itemID="{AF13F8CE-07EB-4D61-8445-CA7E69F48EEC}">
+<ds:datastoreItem xmlns:ds="http://schemas.openxmlformats.org/officeDocument/2006/customXml" ds:itemID="{A8D4DE52-13F7-45DE-957C-5B6DDEAD7666}">
   <ds:schemaRefs>
     <ds:schemaRef ds:uri="http://schemas.openxmlformats.org/officeDocument/2006/bibliography"/>
   </ds:schemaRefs>

</xml_diff>

<commit_message>
Changed documentation to match new distance formula
</commit_message>
<xml_diff>
--- a/Raspberry Location Tracking.docx
+++ b/Raspberry Location Tracking.docx
@@ -766,7 +766,25 @@
           <w:sz w:val="24"/>
           <w:szCs w:val="24"/>
         </w:rPr>
-        <w:t>Distance computer: Will compute the remaining distance to destination, using the Manhattan distance formula. It is also responsible with notifying the user by displaying a message on the LCD screen should the distance not decrease after an interva</w:t>
+        <w:t xml:space="preserve">Distance computer: Will compute the remaining distance to </w:t>
+      </w:r>
+      <w:r>
+        <w:rPr>
+          <w:rFonts w:ascii="Arial" w:hAnsi="Arial" w:cs="Arial"/>
+          <w:sz w:val="24"/>
+          <w:szCs w:val="24"/>
+        </w:rPr>
+        <w:t>destination, using the haversine</w:t>
+      </w:r>
+      <w:bookmarkStart w:id="0" w:name="_GoBack"/>
+      <w:bookmarkEnd w:id="0"/>
+      <w:r>
+        <w:rPr>
+          <w:rFonts w:ascii="Arial" w:hAnsi="Arial" w:cs="Arial"/>
+          <w:sz w:val="24"/>
+          <w:szCs w:val="24"/>
+        </w:rPr>
+        <w:t xml:space="preserve"> distance formula. It is also responsible with notifying the user by displaying a message on the LCD screen should the distance not decrease after an interva</w:t>
       </w:r>
       <w:r>
         <w:rPr>
@@ -1705,8 +1723,6 @@
         </w:rPr>
         <w:t>Extend client interaction with the device to allow multiple ways to introduce the destination</w:t>
       </w:r>
-      <w:bookmarkStart w:id="0" w:name="_GoBack"/>
-      <w:bookmarkEnd w:id="0"/>
     </w:p>
     <w:p>
       <w:pPr>
@@ -2955,7 +2971,7 @@
 </file>
 
 <file path=customXml/itemProps1.xml><?xml version="1.0" encoding="utf-8"?>
-<ds:datastoreItem xmlns:ds="http://schemas.openxmlformats.org/officeDocument/2006/customXml" ds:itemID="{A8D4DE52-13F7-45DE-957C-5B6DDEAD7666}">
+<ds:datastoreItem xmlns:ds="http://schemas.openxmlformats.org/officeDocument/2006/customXml" ds:itemID="{D2BCADD1-C6D7-4747-B26D-80FB9161761A}">
   <ds:schemaRefs>
     <ds:schemaRef ds:uri="http://schemas.openxmlformats.org/officeDocument/2006/bibliography"/>
   </ds:schemaRefs>

</xml_diff>